<commit_message>
Change file download to direct email
</commit_message>
<xml_diff>
--- a/Experience_letter.docx
+++ b/Experience_letter.docx
@@ -557,23 +557,16 @@
           <w:color w:val="333333"/>
           <w:u w:color="333333"/>
         </w:rPr>
-        <w:t xml:space="preserve"> During this period, </w:t>
-      </w:r>
-      <w:r>
-        <w:rPr>
-          <w:rFonts w:ascii="Arial" w:hAnsi="Arial"/>
-          <w:color w:val="333333"/>
-          <w:u w:color="333333"/>
-        </w:rPr>
-        <w:t>{{name}}</w:t>
-      </w:r>
-      <w:r>
-        <w:rPr>
-          <w:rFonts w:ascii="Arial" w:hAnsi="Arial"/>
-          <w:color w:val="333333"/>
-          <w:u w:color="333333"/>
-        </w:rPr>
-        <w:t xml:space="preserve"> learned </w:t>
+        <w:t xml:space="preserve"> During this </w:t>
+      </w:r>
+      <w:proofErr w:type="gramStart"/>
+      <w:r>
+        <w:rPr>
+          <w:rFonts w:ascii="Arial" w:hAnsi="Arial"/>
+          <w:color w:val="333333"/>
+          <w:u w:color="333333"/>
+        </w:rPr>
+        <w:t xml:space="preserve">period, </w:t>
       </w:r>
       <w:r>
         <w:rPr>
@@ -583,23 +576,38 @@
         </w:rPr>
         <w:t>{{</w:t>
       </w:r>
-      <w:proofErr w:type="spellStart"/>
-      <w:r>
-        <w:rPr>
-          <w:rFonts w:ascii="Arial" w:hAnsi="Arial"/>
-          <w:color w:val="333333"/>
-          <w:u w:color="333333"/>
-        </w:rPr>
-        <w:t>learning_scope</w:t>
-      </w:r>
-      <w:proofErr w:type="spellEnd"/>
-      <w:r>
-        <w:rPr>
-          <w:rFonts w:ascii="Arial" w:hAnsi="Arial"/>
-          <w:color w:val="333333"/>
-          <w:u w:color="333333"/>
-        </w:rPr>
-        <w:t xml:space="preserve">}}. </w:t>
+      <w:proofErr w:type="gramEnd"/>
+      <w:r>
+        <w:rPr>
+          <w:rFonts w:ascii="Arial" w:hAnsi="Arial"/>
+          <w:color w:val="333333"/>
+          <w:u w:color="333333"/>
+        </w:rPr>
+        <w:t>name}}</w:t>
+      </w:r>
+      <w:r>
+        <w:rPr>
+          <w:rFonts w:ascii="Arial" w:hAnsi="Arial"/>
+          <w:color w:val="333333"/>
+          <w:u w:color="333333"/>
+        </w:rPr>
+        <w:t xml:space="preserve"> learned</w:t>
+      </w:r>
+      <w:r>
+        <w:rPr>
+          <w:rFonts w:ascii="Arial" w:hAnsi="Arial"/>
+          <w:color w:val="333333"/>
+          <w:u w:color="333333"/>
+        </w:rPr>
+        <w:t xml:space="preserve"> HTML, CSS, Shopify liquid and JavaScript</w:t>
+      </w:r>
+      <w:r>
+        <w:rPr>
+          <w:rFonts w:ascii="Arial" w:hAnsi="Arial"/>
+          <w:color w:val="333333"/>
+          <w:u w:color="333333"/>
+        </w:rPr>
+        <w:t xml:space="preserve">. </w:t>
       </w:r>
       <w:r>
         <w:rPr>
@@ -1544,7 +1552,6 @@
   <w:style w:type="character" w:default="1" w:styleId="DefaultParagraphFont">
     <w:name w:val="Default Paragraph Font"/>
     <w:uiPriority w:val="1"/>
-    <w:semiHidden/>
     <w:unhideWhenUsed/>
   </w:style>
   <w:style w:type="table" w:default="1" w:styleId="TableNormal">

</xml_diff>